<commit_message>
Liten justering av bredde på tabell.
</commit_message>
<xml_diff>
--- a/rutiner/IKAMR-21_Sjekkliste_earkiv_godkjenning_v2.1.1_2018-11-07.docx
+++ b/rutiner/IKAMR-21_Sjekkliste_earkiv_godkjenning_v2.1.1_2018-11-07.docx
@@ -9336,8 +9336,8 @@
       </w:tblPr>
       <w:tblGrid>
         <w:gridCol w:w="5675"/>
-        <w:gridCol w:w="602"/>
-        <w:gridCol w:w="1074"/>
+        <w:gridCol w:w="684"/>
+        <w:gridCol w:w="992"/>
         <w:gridCol w:w="2573"/>
       </w:tblGrid>
       <w:tr>
@@ -9366,7 +9366,7 @@
         </w:tc>
         <w:tc>
           <w:tcPr>
-            <w:tcW w:w="602" w:type="dxa"/>
+            <w:tcW w:w="684" w:type="dxa"/>
             <w:tcBorders>
               <w:top w:val="single" w:sz="4" w:space="0" w:color="000000"/>
               <w:left w:val="single" w:sz="4" w:space="0" w:color="000000"/>
@@ -9392,7 +9392,7 @@
         </w:tc>
         <w:tc>
           <w:tcPr>
-            <w:tcW w:w="1074" w:type="dxa"/>
+            <w:tcW w:w="992" w:type="dxa"/>
             <w:tcBorders>
               <w:top w:val="single" w:sz="4" w:space="0" w:color="000000"/>
               <w:left w:val="single" w:sz="4" w:space="0" w:color="000000"/>
@@ -9488,7 +9488,7 @@
         </w:tc>
         <w:tc>
           <w:tcPr>
-            <w:tcW w:w="602" w:type="dxa"/>
+            <w:tcW w:w="684" w:type="dxa"/>
             <w:tcBorders>
               <w:top w:val="single" w:sz="4" w:space="0" w:color="000000"/>
               <w:left w:val="single" w:sz="4" w:space="0" w:color="000000"/>
@@ -9508,7 +9508,7 @@
         </w:tc>
         <w:tc>
           <w:tcPr>
-            <w:tcW w:w="1074" w:type="dxa"/>
+            <w:tcW w:w="992" w:type="dxa"/>
             <w:tcBorders>
               <w:top w:val="single" w:sz="4" w:space="0" w:color="000000"/>
               <w:left w:val="single" w:sz="4" w:space="0" w:color="000000"/>
@@ -9583,7 +9583,7 @@
         </w:tc>
         <w:tc>
           <w:tcPr>
-            <w:tcW w:w="602" w:type="dxa"/>
+            <w:tcW w:w="684" w:type="dxa"/>
             <w:tcBorders>
               <w:top w:val="single" w:sz="4" w:space="0" w:color="000000"/>
               <w:left w:val="single" w:sz="4" w:space="0" w:color="000000"/>
@@ -9603,7 +9603,7 @@
         </w:tc>
         <w:tc>
           <w:tcPr>
-            <w:tcW w:w="1074" w:type="dxa"/>
+            <w:tcW w:w="992" w:type="dxa"/>
             <w:tcBorders>
               <w:top w:val="single" w:sz="4" w:space="0" w:color="000000"/>
               <w:left w:val="single" w:sz="4" w:space="0" w:color="000000"/>
@@ -18584,8 +18584,8 @@
       <w:tblGrid>
         <w:gridCol w:w="5711"/>
         <w:gridCol w:w="637"/>
-        <w:gridCol w:w="960"/>
-        <w:gridCol w:w="2650"/>
+        <w:gridCol w:w="1023"/>
+        <w:gridCol w:w="2587"/>
       </w:tblGrid>
       <w:tr>
         <w:tc>
@@ -18633,7 +18633,7 @@
         </w:tc>
         <w:tc>
           <w:tcPr>
-            <w:tcW w:w="960" w:type="dxa"/>
+            <w:tcW w:w="1023" w:type="dxa"/>
             <w:tcBorders>
               <w:top w:val="single" w:sz="4" w:space="0" w:color="000000"/>
               <w:left w:val="single" w:sz="4" w:space="0" w:color="000000"/>
@@ -18659,7 +18659,7 @@
         </w:tc>
         <w:tc>
           <w:tcPr>
-            <w:tcW w:w="2650" w:type="dxa"/>
+            <w:tcW w:w="2587" w:type="dxa"/>
             <w:tcBorders>
               <w:top w:val="single" w:sz="4" w:space="0" w:color="000000"/>
               <w:left w:val="single" w:sz="4" w:space="0" w:color="000000"/>
@@ -18728,27 +18728,29 @@
         </w:tc>
         <w:tc>
           <w:tcPr>
-            <w:tcW w:w="960" w:type="dxa"/>
-            <w:tcBorders>
-              <w:top w:val="single" w:sz="4" w:space="0" w:color="000000"/>
-              <w:left w:val="single" w:sz="4" w:space="0" w:color="000000"/>
-              <w:bottom w:val="single" w:sz="4" w:space="0" w:color="000000"/>
-            </w:tcBorders>
-            <w:shd w:val="clear" w:color="auto" w:fill="auto"/>
-          </w:tcPr>
-          <w:p>
-            <w:pPr>
-              <w:pStyle w:val="Tabellinnhold"/>
-              <w:framePr w:wrap="around"/>
-              <w:rPr>
-                <w:color w:val="000080"/>
-              </w:rPr>
-            </w:pPr>
-          </w:p>
-        </w:tc>
-        <w:tc>
-          <w:tcPr>
-            <w:tcW w:w="2650" w:type="dxa"/>
+            <w:tcW w:w="1023" w:type="dxa"/>
+            <w:tcBorders>
+              <w:top w:val="single" w:sz="4" w:space="0" w:color="000000"/>
+              <w:left w:val="single" w:sz="4" w:space="0" w:color="000000"/>
+              <w:bottom w:val="single" w:sz="4" w:space="0" w:color="000000"/>
+            </w:tcBorders>
+            <w:shd w:val="clear" w:color="auto" w:fill="auto"/>
+          </w:tcPr>
+          <w:p>
+            <w:pPr>
+              <w:pStyle w:val="Tabellinnhold"/>
+              <w:framePr w:wrap="around"/>
+              <w:rPr>
+                <w:color w:val="000080"/>
+              </w:rPr>
+            </w:pPr>
+            <w:bookmarkStart w:id="1" w:name="_GoBack"/>
+            <w:bookmarkEnd w:id="1"/>
+          </w:p>
+        </w:tc>
+        <w:tc>
+          <w:tcPr>
+            <w:tcW w:w="2587" w:type="dxa"/>
             <w:tcBorders>
               <w:top w:val="single" w:sz="4" w:space="0" w:color="000000"/>
               <w:left w:val="single" w:sz="4" w:space="0" w:color="000000"/>
@@ -18811,27 +18813,27 @@
         </w:tc>
         <w:tc>
           <w:tcPr>
-            <w:tcW w:w="960" w:type="dxa"/>
-            <w:tcBorders>
-              <w:top w:val="single" w:sz="4" w:space="0" w:color="000000"/>
-              <w:left w:val="single" w:sz="4" w:space="0" w:color="000000"/>
-              <w:bottom w:val="single" w:sz="4" w:space="0" w:color="000000"/>
-            </w:tcBorders>
-            <w:shd w:val="clear" w:color="auto" w:fill="auto"/>
-          </w:tcPr>
-          <w:p>
-            <w:pPr>
-              <w:pStyle w:val="Tabellinnhold"/>
-              <w:framePr w:wrap="around"/>
-              <w:rPr>
-                <w:color w:val="000080"/>
-              </w:rPr>
-            </w:pPr>
-          </w:p>
-        </w:tc>
-        <w:tc>
-          <w:tcPr>
-            <w:tcW w:w="2650" w:type="dxa"/>
+            <w:tcW w:w="1023" w:type="dxa"/>
+            <w:tcBorders>
+              <w:top w:val="single" w:sz="4" w:space="0" w:color="000000"/>
+              <w:left w:val="single" w:sz="4" w:space="0" w:color="000000"/>
+              <w:bottom w:val="single" w:sz="4" w:space="0" w:color="000000"/>
+            </w:tcBorders>
+            <w:shd w:val="clear" w:color="auto" w:fill="auto"/>
+          </w:tcPr>
+          <w:p>
+            <w:pPr>
+              <w:pStyle w:val="Tabellinnhold"/>
+              <w:framePr w:wrap="around"/>
+              <w:rPr>
+                <w:color w:val="000080"/>
+              </w:rPr>
+            </w:pPr>
+          </w:p>
+        </w:tc>
+        <w:tc>
+          <w:tcPr>
+            <w:tcW w:w="2587" w:type="dxa"/>
             <w:tcBorders>
               <w:top w:val="single" w:sz="4" w:space="0" w:color="000000"/>
               <w:left w:val="single" w:sz="4" w:space="0" w:color="000000"/>
@@ -18894,27 +18896,27 @@
         </w:tc>
         <w:tc>
           <w:tcPr>
-            <w:tcW w:w="960" w:type="dxa"/>
-            <w:tcBorders>
-              <w:top w:val="single" w:sz="4" w:space="0" w:color="000000"/>
-              <w:left w:val="single" w:sz="4" w:space="0" w:color="000000"/>
-              <w:bottom w:val="single" w:sz="4" w:space="0" w:color="000000"/>
-            </w:tcBorders>
-            <w:shd w:val="clear" w:color="auto" w:fill="auto"/>
-          </w:tcPr>
-          <w:p>
-            <w:pPr>
-              <w:pStyle w:val="Tabellinnhold"/>
-              <w:framePr w:wrap="around"/>
-              <w:rPr>
-                <w:color w:val="000080"/>
-              </w:rPr>
-            </w:pPr>
-          </w:p>
-        </w:tc>
-        <w:tc>
-          <w:tcPr>
-            <w:tcW w:w="2650" w:type="dxa"/>
+            <w:tcW w:w="1023" w:type="dxa"/>
+            <w:tcBorders>
+              <w:top w:val="single" w:sz="4" w:space="0" w:color="000000"/>
+              <w:left w:val="single" w:sz="4" w:space="0" w:color="000000"/>
+              <w:bottom w:val="single" w:sz="4" w:space="0" w:color="000000"/>
+            </w:tcBorders>
+            <w:shd w:val="clear" w:color="auto" w:fill="auto"/>
+          </w:tcPr>
+          <w:p>
+            <w:pPr>
+              <w:pStyle w:val="Tabellinnhold"/>
+              <w:framePr w:wrap="around"/>
+              <w:rPr>
+                <w:color w:val="000080"/>
+              </w:rPr>
+            </w:pPr>
+          </w:p>
+        </w:tc>
+        <w:tc>
+          <w:tcPr>
+            <w:tcW w:w="2587" w:type="dxa"/>
             <w:tcBorders>
               <w:top w:val="single" w:sz="4" w:space="0" w:color="000000"/>
               <w:left w:val="single" w:sz="4" w:space="0" w:color="000000"/>
@@ -19404,8 +19406,6 @@
                 <w:color w:val="000080"/>
               </w:rPr>
             </w:pPr>
-            <w:bookmarkStart w:id="1" w:name="_GoBack"/>
-            <w:bookmarkEnd w:id="1"/>
           </w:p>
         </w:tc>
         <w:tc>
@@ -21967,7 +21967,7 @@
 </file>
 
 <file path=customXml/itemProps1.xml><?xml version="1.0" encoding="utf-8"?>
-<ds:datastoreItem xmlns:ds="http://schemas.openxmlformats.org/officeDocument/2006/customXml" ds:itemID="{B4690C1C-ADD3-45BA-B903-4825CC454A50}">
+<ds:datastoreItem xmlns:ds="http://schemas.openxmlformats.org/officeDocument/2006/customXml" ds:itemID="{3B78E22E-3F33-4CF9-BE4F-CC2B090975BE}">
   <ds:schemaRefs>
     <ds:schemaRef ds:uri="http://schemas.openxmlformats.org/officeDocument/2006/bibliography"/>
   </ds:schemaRefs>

</xml_diff>